<commit_message>
added citing base to the publication model
</commit_message>
<xml_diff>
--- a/scientificWork/static/Publications.docx
+++ b/scientificWork/static/Publications.docx
@@ -8,51 +8,6 @@
       </w:pPr>
       <w:r>
         <w:t>Publications</w:t>
-      </w:r>
-    </w:p>
-    <w:p>
-      <w:r>
-        <w:t>test2 ( Andy  )</w:t>
-      </w:r>
-    </w:p>
-    <w:p>
-      <w:r>
-        <w:t>test1 ( Andy  )</w:t>
-      </w:r>
-    </w:p>
-    <w:p>
-      <w:r>
-        <w:t>Проведение международных студенческих школ по программной инженерии с использованием гибких методологий  ( K.V.Krinkin )</w:t>
-      </w:r>
-    </w:p>
-    <w:p>
-      <w:r>
-        <w:t>The SLAM Constructor Framework for ROS ( K.V.Krinkin )</w:t>
-      </w:r>
-    </w:p>
-    <w:p>
-      <w:r>
-        <w:t>The Scan Matchers Research and Comparison: Monte-Carlo, Olson and Hough ( K.V.Krinkin )</w:t>
-      </w:r>
-    </w:p>
-    <w:p>
-      <w:r>
-        <w:t xml:space="preserve"> Cluster Based Approach to Minimize Delay in Energy Aware Routing for IEEE 802.11s Wireless Mesh Networks Under Mobility Conditions ( K.V.Krinkin )</w:t>
-      </w:r>
-    </w:p>
-    <w:p>
-      <w:r>
-        <w:t>test3 ( Amore )</w:t>
-      </w:r>
-    </w:p>
-    <w:p>
-      <w:r>
-        <w:t>test4 ( Alex )</w:t>
-      </w:r>
-    </w:p>
-    <w:p>
-      <w:r>
-        <w:t>test5 ( Andy  )</w:t>
       </w:r>
     </w:p>
     <w:sectPr>

</xml_diff>